<commit_message>
fix notification icon and add some timeout in notification
</commit_message>
<xml_diff>
--- a/Panduan Penggunaan Aplikasi.docx
+++ b/Panduan Penggunaan Aplikasi.docx
@@ -98,7 +98,7 @@
           <w:rPr>
             <w:rStyle w:val="Hyperlink"/>
           </w:rPr>
-          <w:t>https://drive.google.com/file/d/1cdJNUjLXpoHKjR4gS_MT-sSswWWyc9_o/view?usp=sharing</w:t>
+          <w:t>https://drive.google.com/file/d/1iLkJg_7wvcAN4Ti9B0yyDjw7xdbtnWJG/view?usp=sharing</w:t>
         </w:r>
       </w:hyperlink>
     </w:p>
@@ -178,6 +178,9 @@
         <w:pStyle w:val="ListParagraph"/>
       </w:pPr>
       <w:r>
+        <w:rPr>
+          <w:noProof/>
+        </w:rPr>
         <w:drawing>
           <wp:inline distT="0" distB="0" distL="0" distR="0" wp14:anchorId="687E8B12" wp14:editId="4622CFF2">
             <wp:extent cx="1779803" cy="3162300"/>
@@ -290,6 +293,9 @@
         <w:pStyle w:val="ListParagraph"/>
       </w:pPr>
       <w:r>
+        <w:rPr>
+          <w:noProof/>
+        </w:rPr>
         <w:lastRenderedPageBreak/>
         <w:drawing>
           <wp:inline distT="0" distB="0" distL="0" distR="0" wp14:anchorId="1CD84F6D" wp14:editId="42AA9C4C">
@@ -346,15 +352,7 @@
       </w:r>
       <w:proofErr w:type="spellEnd"/>
       <w:r>
-        <w:t xml:space="preserve"> RM: </w:t>
-      </w:r>
-      <w:proofErr w:type="gramStart"/>
-      <w:r>
-        <w:t>6 digit</w:t>
-      </w:r>
-      <w:proofErr w:type="gramEnd"/>
-      <w:r>
-        <w:t xml:space="preserve"> </w:t>
+        <w:t xml:space="preserve"> RM: 6 digit </w:t>
       </w:r>
       <w:proofErr w:type="spellStart"/>
       <w:r>
@@ -377,13 +375,8 @@
       <w:pPr>
         <w:pStyle w:val="ListParagraph"/>
       </w:pPr>
-      <w:proofErr w:type="gramStart"/>
-      <w:r>
-        <w:t>Password  :</w:t>
-      </w:r>
-      <w:proofErr w:type="gramEnd"/>
-      <w:r>
-        <w:t xml:space="preserve"> 10 digit </w:t>
+      <w:r>
+        <w:t xml:space="preserve">Password  : 10 digit </w:t>
       </w:r>
       <w:proofErr w:type="spellStart"/>
       <w:r>
@@ -451,6 +444,9 @@
         <w:pStyle w:val="ListParagraph"/>
       </w:pPr>
       <w:r>
+        <w:rPr>
+          <w:noProof/>
+        </w:rPr>
         <w:drawing>
           <wp:inline distT="0" distB="0" distL="0" distR="0" wp14:anchorId="3303FFA1" wp14:editId="438CEDA0">
             <wp:extent cx="1812766" cy="3238500"/>
@@ -713,6 +709,9 @@
         <w:pStyle w:val="ListParagraph"/>
       </w:pPr>
       <w:r>
+        <w:rPr>
+          <w:noProof/>
+        </w:rPr>
         <w:drawing>
           <wp:inline distT="0" distB="0" distL="0" distR="0" wp14:anchorId="0AFB6F30" wp14:editId="6BEBA0E6">
             <wp:extent cx="2000852" cy="3473450"/>
@@ -1233,17 +1232,12 @@
         <w:t xml:space="preserve">. Jika </w:t>
       </w:r>
       <w:proofErr w:type="spellStart"/>
-      <w:proofErr w:type="gramStart"/>
       <w:r>
         <w:t>dalam</w:t>
       </w:r>
       <w:proofErr w:type="spellEnd"/>
       <w:r>
-        <w:t xml:space="preserve">  2</w:t>
-      </w:r>
-      <w:proofErr w:type="gramEnd"/>
-      <w:r>
-        <w:t xml:space="preserve"> jam </w:t>
+        <w:t xml:space="preserve">  2 jam </w:t>
       </w:r>
       <w:proofErr w:type="spellStart"/>
       <w:r>
@@ -1444,6 +1438,9 @@
         <w:pStyle w:val="ListParagraph"/>
       </w:pPr>
       <w:r>
+        <w:rPr>
+          <w:noProof/>
+        </w:rPr>
         <w:lastRenderedPageBreak/>
         <w:drawing>
           <wp:inline distT="0" distB="0" distL="0" distR="0" wp14:anchorId="6014629D" wp14:editId="4ABBFD9F">

</xml_diff>